<commit_message>
log in, click, scrape and save in text file
</commit_message>
<xml_diff>
--- a/doc.docx
+++ b/doc.docx
@@ -445,15 +445,12 @@
         </w:rPr>
         <w:t>Using Online Editor Replit.com</w:t>
       </w:r>
-    </w:p>
-    <w:p>
-      <w:pPr>
-        <w:spacing w:line="240" w:lineRule="auto"/>
-        <w:contextualSpacing/>
-        <w:rPr>
-          <w:rFonts w:asciiTheme="majorHAnsi" w:hAnsiTheme="majorHAnsi" w:cstheme="majorHAnsi"/>
-        </w:rPr>
-      </w:pPr>
+      <w:r>
+        <w:rPr>
+          <w:rFonts w:asciiTheme="majorHAnsi" w:hAnsiTheme="majorHAnsi" w:cstheme="majorHAnsi"/>
+        </w:rPr>
+        <w:t>:</w:t>
+      </w:r>
     </w:p>
     <w:p>
       <w:pPr>
@@ -894,6 +891,7 @@
         <w:rPr>
           <w:rFonts w:asciiTheme="majorHAnsi" w:hAnsiTheme="majorHAnsi" w:cstheme="majorHAnsi"/>
         </w:rPr>
+        <w:lastRenderedPageBreak/>
         <w:t>Download:</w:t>
       </w:r>
     </w:p>
@@ -913,21 +911,7 @@
             <w:rStyle w:val="Hyperlink"/>
             <w:rFonts w:asciiTheme="majorHAnsi" w:hAnsiTheme="majorHAnsi" w:cstheme="majorHAnsi"/>
           </w:rPr>
-          <w:t>https://chromed</w:t>
-        </w:r>
-        <w:r>
-          <w:rPr>
-            <w:rStyle w:val="Hyperlink"/>
-            <w:rFonts w:asciiTheme="majorHAnsi" w:hAnsiTheme="majorHAnsi" w:cstheme="majorHAnsi"/>
-          </w:rPr>
-          <w:t>r</w:t>
-        </w:r>
-        <w:r>
-          <w:rPr>
-            <w:rStyle w:val="Hyperlink"/>
-            <w:rFonts w:asciiTheme="majorHAnsi" w:hAnsiTheme="majorHAnsi" w:cstheme="majorHAnsi"/>
-          </w:rPr>
-          <w:t>iver.chromium.org/downloads</w:t>
+          <w:t>https://chromedriver.chromium.org/downloads</w:t>
         </w:r>
       </w:hyperlink>
     </w:p>
@@ -1080,15 +1064,12 @@
         </w:rPr>
         <w:t>Using Online Editor Replit.com</w:t>
       </w:r>
-    </w:p>
-    <w:p>
-      <w:pPr>
-        <w:spacing w:line="240" w:lineRule="auto"/>
-        <w:contextualSpacing/>
-        <w:rPr>
-          <w:rFonts w:asciiTheme="majorHAnsi" w:hAnsiTheme="majorHAnsi" w:cstheme="majorHAnsi"/>
-        </w:rPr>
-      </w:pPr>
+      <w:r>
+        <w:rPr>
+          <w:rFonts w:asciiTheme="majorHAnsi" w:hAnsiTheme="majorHAnsi" w:cstheme="majorHAnsi"/>
+        </w:rPr>
+        <w:t>:</w:t>
+      </w:r>
     </w:p>
     <w:p>
       <w:pPr>
@@ -1446,17 +1427,15 @@
         <w:rPr>
           <w:rFonts w:asciiTheme="majorHAnsi" w:hAnsiTheme="majorHAnsi" w:cstheme="majorHAnsi"/>
         </w:rPr>
+        <w:lastRenderedPageBreak/>
         <w:t>Using Online Editor Replit.com</w:t>
       </w:r>
-    </w:p>
-    <w:p>
-      <w:pPr>
-        <w:spacing w:line="240" w:lineRule="auto"/>
-        <w:contextualSpacing/>
-        <w:rPr>
-          <w:rFonts w:asciiTheme="majorHAnsi" w:hAnsiTheme="majorHAnsi" w:cstheme="majorHAnsi"/>
-        </w:rPr>
-      </w:pPr>
+      <w:r>
+        <w:rPr>
+          <w:rFonts w:asciiTheme="majorHAnsi" w:hAnsiTheme="majorHAnsi" w:cstheme="majorHAnsi"/>
+        </w:rPr>
+        <w:t>:</w:t>
+      </w:r>
     </w:p>
     <w:p>
       <w:pPr>
@@ -1503,13 +1482,7 @@
         <w:rPr>
           <w:rFonts w:asciiTheme="majorHAnsi" w:hAnsiTheme="majorHAnsi" w:cstheme="majorHAnsi"/>
         </w:rPr>
-        <w:t xml:space="preserve"> using </w:t>
-      </w:r>
-      <w:r>
-        <w:rPr>
-          <w:rFonts w:asciiTheme="majorHAnsi" w:hAnsiTheme="majorHAnsi" w:cstheme="majorHAnsi"/>
-        </w:rPr>
-        <w:t xml:space="preserve">Copy </w:t>
+        <w:t xml:space="preserve"> using Copy </w:t>
       </w:r>
       <w:r>
         <w:rPr>
@@ -1537,6 +1510,352 @@
         </w:rPr>
         <w:t>driver.find_element(by="id", value="id_username")</w:t>
       </w:r>
+    </w:p>
+    <w:p>
+      <w:pPr>
+        <w:pStyle w:val="ListParagraph"/>
+        <w:numPr>
+          <w:ilvl w:val="0"/>
+          <w:numId w:val="1"/>
+        </w:numPr>
+        <w:spacing w:line="240" w:lineRule="auto"/>
+        <w:rPr>
+          <w:rFonts w:asciiTheme="majorHAnsi" w:hAnsiTheme="majorHAnsi" w:cstheme="majorHAnsi"/>
+          <w:b/>
+          <w:bCs/>
+        </w:rPr>
+      </w:pPr>
+      <w:r>
+        <w:rPr>
+          <w:rFonts w:asciiTheme="majorHAnsi" w:hAnsiTheme="majorHAnsi" w:cstheme="majorHAnsi"/>
+          <w:b/>
+          <w:bCs/>
+        </w:rPr>
+        <w:t>Log in, Click, and Scrape</w:t>
+      </w:r>
+    </w:p>
+    <w:p>
+      <w:pPr>
+        <w:spacing w:line="240" w:lineRule="auto"/>
+        <w:contextualSpacing/>
+        <w:rPr>
+          <w:rFonts w:asciiTheme="majorHAnsi" w:hAnsiTheme="majorHAnsi" w:cstheme="majorHAnsi"/>
+        </w:rPr>
+      </w:pPr>
+      <w:r>
+        <w:rPr>
+          <w:rFonts w:asciiTheme="majorHAnsi" w:hAnsiTheme="majorHAnsi" w:cstheme="majorHAnsi"/>
+        </w:rPr>
+        <w:t xml:space="preserve">The same example </w:t>
+      </w:r>
+      <w:r>
+        <w:rPr>
+          <w:rFonts w:asciiTheme="majorHAnsi" w:hAnsiTheme="majorHAnsi" w:cstheme="majorHAnsi"/>
+          <w:b/>
+          <w:bCs/>
+        </w:rPr>
+        <w:t>A</w:t>
+      </w:r>
+      <w:r>
+        <w:rPr>
+          <w:rFonts w:asciiTheme="majorHAnsi" w:hAnsiTheme="majorHAnsi" w:cstheme="majorHAnsi"/>
+          <w:b/>
+          <w:bCs/>
+        </w:rPr>
+        <w:t xml:space="preserve">utomate Login </w:t>
+      </w:r>
+      <w:r>
+        <w:rPr>
+          <w:rFonts w:asciiTheme="majorHAnsi" w:hAnsiTheme="majorHAnsi" w:cstheme="majorHAnsi"/>
+        </w:rPr>
+        <w:t>Process</w:t>
+      </w:r>
+      <w:r>
+        <w:rPr>
+          <w:rFonts w:asciiTheme="majorHAnsi" w:hAnsiTheme="majorHAnsi" w:cstheme="majorHAnsi"/>
+        </w:rPr>
+        <w:t xml:space="preserve"> but add </w:t>
+      </w:r>
+      <w:r>
+        <w:rPr>
+          <w:rFonts w:asciiTheme="majorHAnsi" w:hAnsiTheme="majorHAnsi" w:cstheme="majorHAnsi"/>
+        </w:rPr>
+        <w:t>s</w:t>
+      </w:r>
+      <w:r>
+        <w:rPr>
+          <w:rFonts w:asciiTheme="majorHAnsi" w:hAnsiTheme="majorHAnsi" w:cstheme="majorHAnsi"/>
+        </w:rPr>
+        <w:t>crapping the dynamic value (26):</w:t>
+      </w:r>
+    </w:p>
+    <w:p>
+      <w:pPr>
+        <w:spacing w:line="240" w:lineRule="auto"/>
+        <w:rPr>
+          <w:rFonts w:asciiTheme="majorHAnsi" w:hAnsiTheme="majorHAnsi" w:cstheme="majorHAnsi"/>
+        </w:rPr>
+      </w:pPr>
+      <w:r>
+        <w:rPr>
+          <w:rFonts w:asciiTheme="majorHAnsi" w:hAnsiTheme="majorHAnsi" w:cstheme="majorHAnsi"/>
+          <w:noProof/>
+        </w:rPr>
+        <w:drawing>
+          <wp:inline distT="0" distB="0" distL="0" distR="0" wp14:anchorId="2B70726E" wp14:editId="13E2AF05">
+            <wp:extent cx="3119377" cy="413584"/>
+            <wp:effectExtent l="0" t="0" r="5080" b="5715"/>
+            <wp:docPr id="150786287" name="Picture 150786287" descr="A picture containing text, font, screenshot, design&#10;&#10;Description automatically generated"/>
+            <wp:cNvGraphicFramePr>
+              <a:graphicFrameLocks xmlns:a="http://schemas.openxmlformats.org/drawingml/2006/main" noChangeAspect="1"/>
+            </wp:cNvGraphicFramePr>
+            <a:graphic xmlns:a="http://schemas.openxmlformats.org/drawingml/2006/main">
+              <a:graphicData uri="http://schemas.openxmlformats.org/drawingml/2006/picture">
+                <pic:pic xmlns:pic="http://schemas.openxmlformats.org/drawingml/2006/picture">
+                  <pic:nvPicPr>
+                    <pic:cNvPr id="3" name="Picture 3" descr="A picture containing text, font, screenshot, design&#10;&#10;Description automatically generated"/>
+                    <pic:cNvPicPr/>
+                  </pic:nvPicPr>
+                  <pic:blipFill>
+                    <a:blip r:embed="rId12"/>
+                    <a:stretch>
+                      <a:fillRect/>
+                    </a:stretch>
+                  </pic:blipFill>
+                  <pic:spPr>
+                    <a:xfrm>
+                      <a:off x="0" y="0"/>
+                      <a:ext cx="3159121" cy="418854"/>
+                    </a:xfrm>
+                    <a:prstGeom prst="rect">
+                      <a:avLst/>
+                    </a:prstGeom>
+                  </pic:spPr>
+                </pic:pic>
+              </a:graphicData>
+            </a:graphic>
+          </wp:inline>
+        </w:drawing>
+      </w:r>
+    </w:p>
+    <w:p>
+      <w:pPr>
+        <w:pStyle w:val="ListParagraph"/>
+        <w:numPr>
+          <w:ilvl w:val="0"/>
+          <w:numId w:val="1"/>
+        </w:numPr>
+        <w:spacing w:line="240" w:lineRule="auto"/>
+        <w:rPr>
+          <w:rFonts w:asciiTheme="majorHAnsi" w:hAnsiTheme="majorHAnsi" w:cstheme="majorHAnsi"/>
+          <w:b/>
+          <w:bCs/>
+        </w:rPr>
+      </w:pPr>
+      <w:r>
+        <w:rPr>
+          <w:rFonts w:asciiTheme="majorHAnsi" w:hAnsiTheme="majorHAnsi" w:cstheme="majorHAnsi"/>
+          <w:b/>
+          <w:bCs/>
+        </w:rPr>
+        <w:t>Log in, Click, Scrape, and Save in Text File</w:t>
+      </w:r>
+    </w:p>
+    <w:p>
+      <w:pPr>
+        <w:spacing w:line="240" w:lineRule="auto"/>
+        <w:rPr>
+          <w:rFonts w:asciiTheme="majorHAnsi" w:hAnsiTheme="majorHAnsi" w:cstheme="majorHAnsi"/>
+        </w:rPr>
+      </w:pPr>
+      <w:r>
+        <w:rPr>
+          <w:rFonts w:asciiTheme="majorHAnsi" w:hAnsiTheme="majorHAnsi" w:cstheme="majorHAnsi"/>
+        </w:rPr>
+        <w:t xml:space="preserve">The name of the file </w:t>
+      </w:r>
+      <w:r>
+        <w:rPr>
+          <w:rFonts w:asciiTheme="majorHAnsi" w:hAnsiTheme="majorHAnsi" w:cstheme="majorHAnsi"/>
+        </w:rPr>
+        <w:t>has</w:t>
+      </w:r>
+      <w:r>
+        <w:rPr>
+          <w:rFonts w:asciiTheme="majorHAnsi" w:hAnsiTheme="majorHAnsi" w:cstheme="majorHAnsi"/>
+        </w:rPr>
+        <w:t xml:space="preserve"> this format:</w:t>
+      </w:r>
+    </w:p>
+    <w:p>
+      <w:pPr>
+        <w:spacing w:line="240" w:lineRule="auto"/>
+        <w:contextualSpacing/>
+        <w:rPr>
+          <w:rFonts w:asciiTheme="majorHAnsi" w:hAnsiTheme="majorHAnsi" w:cstheme="majorHAnsi"/>
+        </w:rPr>
+      </w:pPr>
+      <w:r>
+        <w:rPr>
+          <w:rFonts w:asciiTheme="majorHAnsi" w:hAnsiTheme="majorHAnsi" w:cstheme="majorHAnsi"/>
+          <w:noProof/>
+        </w:rPr>
+        <w:drawing>
+          <wp:inline distT="0" distB="0" distL="0" distR="0" wp14:anchorId="2EE4830D" wp14:editId="0F84442C">
+            <wp:extent cx="1718841" cy="1046886"/>
+            <wp:effectExtent l="0" t="0" r="0" b="1270"/>
+            <wp:docPr id="5" name="Picture 5" descr="A picture containing text, font, screenshot, design&#10;&#10;Description automatically generated"/>
+            <wp:cNvGraphicFramePr>
+              <a:graphicFrameLocks xmlns:a="http://schemas.openxmlformats.org/drawingml/2006/main" noChangeAspect="1"/>
+            </wp:cNvGraphicFramePr>
+            <a:graphic xmlns:a="http://schemas.openxmlformats.org/drawingml/2006/main">
+              <a:graphicData uri="http://schemas.openxmlformats.org/drawingml/2006/picture">
+                <pic:pic xmlns:pic="http://schemas.openxmlformats.org/drawingml/2006/picture">
+                  <pic:nvPicPr>
+                    <pic:cNvPr id="5" name="Picture 5" descr="A picture containing text, font, screenshot, design&#10;&#10;Description automatically generated"/>
+                    <pic:cNvPicPr/>
+                  </pic:nvPicPr>
+                  <pic:blipFill>
+                    <a:blip r:embed="rId19"/>
+                    <a:stretch>
+                      <a:fillRect/>
+                    </a:stretch>
+                  </pic:blipFill>
+                  <pic:spPr>
+                    <a:xfrm>
+                      <a:off x="0" y="0"/>
+                      <a:ext cx="1724816" cy="1050525"/>
+                    </a:xfrm>
+                    <a:prstGeom prst="rect">
+                      <a:avLst/>
+                    </a:prstGeom>
+                  </pic:spPr>
+                </pic:pic>
+              </a:graphicData>
+            </a:graphic>
+          </wp:inline>
+        </w:drawing>
+      </w:r>
+    </w:p>
+    <w:p>
+      <w:pPr>
+        <w:spacing w:line="240" w:lineRule="auto"/>
+        <w:rPr>
+          <w:rFonts w:asciiTheme="majorHAnsi" w:hAnsiTheme="majorHAnsi" w:cstheme="majorHAnsi"/>
+          <w:b/>
+          <w:bCs/>
+        </w:rPr>
+      </w:pPr>
+      <w:r>
+        <w:rPr>
+          <w:rFonts w:asciiTheme="majorHAnsi" w:hAnsiTheme="majorHAnsi" w:cstheme="majorHAnsi"/>
+        </w:rPr>
+        <w:t>And in that file save the</w:t>
+      </w:r>
+      <w:r>
+        <w:rPr>
+          <w:rFonts w:asciiTheme="majorHAnsi" w:hAnsiTheme="majorHAnsi" w:cstheme="majorHAnsi"/>
+        </w:rPr>
+        <w:t xml:space="preserve"> dynamic value</w:t>
+      </w:r>
+      <w:r>
+        <w:rPr>
+          <w:rFonts w:asciiTheme="majorHAnsi" w:hAnsiTheme="majorHAnsi" w:cstheme="majorHAnsi"/>
+        </w:rPr>
+        <w:t xml:space="preserve"> (26.0)</w:t>
+      </w:r>
+      <w:r>
+        <w:rPr>
+          <w:rFonts w:asciiTheme="majorHAnsi" w:hAnsiTheme="majorHAnsi" w:cstheme="majorHAnsi"/>
+        </w:rPr>
+        <w:t xml:space="preserve"> from example </w:t>
+      </w:r>
+      <w:r>
+        <w:rPr>
+          <w:rFonts w:asciiTheme="majorHAnsi" w:hAnsiTheme="majorHAnsi" w:cstheme="majorHAnsi"/>
+          <w:b/>
+          <w:bCs/>
+        </w:rPr>
+        <w:t>Log in, Click, and Scrape</w:t>
+      </w:r>
+    </w:p>
+    <w:p>
+      <w:pPr>
+        <w:spacing w:line="240" w:lineRule="auto"/>
+        <w:contextualSpacing/>
+        <w:rPr>
+          <w:rFonts w:asciiTheme="majorHAnsi" w:hAnsiTheme="majorHAnsi" w:cstheme="majorHAnsi"/>
+        </w:rPr>
+      </w:pPr>
+      <w:r>
+        <w:rPr>
+          <w:rFonts w:asciiTheme="majorHAnsi" w:hAnsiTheme="majorHAnsi" w:cstheme="majorHAnsi"/>
+        </w:rPr>
+        <w:t>Using Online Editor Replit.com:</w:t>
+      </w:r>
+    </w:p>
+    <w:p>
+      <w:pPr>
+        <w:spacing w:line="240" w:lineRule="auto"/>
+        <w:contextualSpacing/>
+        <w:rPr>
+          <w:rFonts w:asciiTheme="majorHAnsi" w:hAnsiTheme="majorHAnsi" w:cstheme="majorHAnsi"/>
+        </w:rPr>
+      </w:pPr>
+      <w:hyperlink r:id="rId20" w:history="1">
+        <w:r>
+          <w:rPr>
+            <w:rStyle w:val="Hyperlink"/>
+            <w:rFonts w:asciiTheme="majorHAnsi" w:hAnsiTheme="majorHAnsi" w:cstheme="majorHAnsi"/>
+          </w:rPr>
+          <w:t>https://replit.com/@ArditS/Scrape-Dynamic-Values-and-Save-to-File-done</w:t>
+        </w:r>
+      </w:hyperlink>
+    </w:p>
+    <w:p>
+      <w:pPr>
+        <w:pStyle w:val="ListParagraph"/>
+        <w:numPr>
+          <w:ilvl w:val="0"/>
+          <w:numId w:val="2"/>
+        </w:numPr>
+        <w:spacing w:line="240" w:lineRule="auto"/>
+        <w:rPr>
+          <w:rFonts w:asciiTheme="majorHAnsi" w:hAnsiTheme="majorHAnsi" w:cstheme="majorHAnsi"/>
+        </w:rPr>
+      </w:pPr>
+      <w:r>
+        <w:rPr>
+          <w:rFonts w:asciiTheme="majorHAnsi" w:hAnsiTheme="majorHAnsi" w:cstheme="majorHAnsi"/>
+        </w:rPr>
+        <w:t>datetime — Basic date and time types</w:t>
+      </w:r>
+    </w:p>
+    <w:p>
+      <w:pPr>
+        <w:spacing w:line="240" w:lineRule="auto"/>
+        <w:contextualSpacing/>
+        <w:rPr>
+          <w:rFonts w:asciiTheme="majorHAnsi" w:hAnsiTheme="majorHAnsi" w:cstheme="majorHAnsi"/>
+        </w:rPr>
+      </w:pPr>
+      <w:hyperlink r:id="rId21" w:history="1">
+        <w:r>
+          <w:rPr>
+            <w:rStyle w:val="Hyperlink"/>
+            <w:rFonts w:asciiTheme="majorHAnsi" w:hAnsiTheme="majorHAnsi" w:cstheme="majorHAnsi"/>
+          </w:rPr>
+          <w:t>https://docs.python.org/3/library/datetime.html</w:t>
+        </w:r>
+      </w:hyperlink>
+    </w:p>
+    <w:p>
+      <w:pPr>
+        <w:spacing w:line="240" w:lineRule="auto"/>
+        <w:rPr>
+          <w:rFonts w:asciiTheme="majorHAnsi" w:hAnsiTheme="majorHAnsi" w:cstheme="majorHAnsi"/>
+        </w:rPr>
+      </w:pPr>
     </w:p>
     <w:p>
       <w:pPr>
@@ -1623,7 +1942,7 @@
           <w:rFonts w:asciiTheme="majorHAnsi" w:hAnsiTheme="majorHAnsi" w:cstheme="majorHAnsi"/>
         </w:rPr>
       </w:pPr>
-      <w:hyperlink r:id="rId19" w:history="1">
+      <w:hyperlink r:id="rId22" w:history="1">
         <w:r>
           <w:rPr>
             <w:rStyle w:val="Hyperlink"/>
@@ -1635,6 +1954,89 @@
     </w:p>
     <w:p>
       <w:pPr>
+        <w:pStyle w:val="ListParagraph"/>
+        <w:numPr>
+          <w:ilvl w:val="0"/>
+          <w:numId w:val="1"/>
+        </w:numPr>
+        <w:spacing w:line="240" w:lineRule="auto"/>
+        <w:rPr>
+          <w:rFonts w:asciiTheme="majorHAnsi" w:hAnsiTheme="majorHAnsi" w:cstheme="majorHAnsi"/>
+          <w:b/>
+          <w:bCs/>
+        </w:rPr>
+      </w:pPr>
+      <w:r>
+        <w:rPr>
+          <w:rFonts w:asciiTheme="majorHAnsi" w:hAnsiTheme="majorHAnsi" w:cstheme="majorHAnsi"/>
+          <w:b/>
+          <w:bCs/>
+        </w:rPr>
+        <w:t>Replit Tips</w:t>
+      </w:r>
+    </w:p>
+    <w:p>
+      <w:pPr>
+        <w:pStyle w:val="ListParagraph"/>
+        <w:numPr>
+          <w:ilvl w:val="0"/>
+          <w:numId w:val="2"/>
+        </w:numPr>
+        <w:spacing w:line="240" w:lineRule="auto"/>
+        <w:rPr>
+          <w:rFonts w:asciiTheme="majorHAnsi" w:hAnsiTheme="majorHAnsi" w:cstheme="majorHAnsi"/>
+          <w:b/>
+          <w:bCs/>
+        </w:rPr>
+      </w:pPr>
+      <w:r>
+        <w:rPr>
+          <w:rFonts w:asciiTheme="majorHAnsi" w:hAnsiTheme="majorHAnsi" w:cstheme="majorHAnsi"/>
+          <w:b/>
+          <w:bCs/>
+        </w:rPr>
+        <w:t>Deleting All Text Files: Log in and Click on Online Retailer</w:t>
+      </w:r>
+    </w:p>
+    <w:p>
+      <w:pPr>
+        <w:spacing w:line="240" w:lineRule="auto"/>
+        <w:contextualSpacing/>
+        <w:rPr>
+          <w:rFonts w:asciiTheme="majorHAnsi" w:hAnsiTheme="majorHAnsi" w:cstheme="majorHAnsi"/>
+        </w:rPr>
+      </w:pPr>
+      <w:r>
+        <w:rPr>
+          <w:rFonts w:asciiTheme="majorHAnsi" w:hAnsiTheme="majorHAnsi" w:cstheme="majorHAnsi"/>
+        </w:rPr>
+        <w:t>D</w:t>
+      </w:r>
+      <w:r>
+        <w:rPr>
+          <w:rFonts w:asciiTheme="majorHAnsi" w:hAnsiTheme="majorHAnsi" w:cstheme="majorHAnsi"/>
+        </w:rPr>
+        <w:t>elete all text files from your Repl directory, go to the Shell tab and run:</w:t>
+      </w:r>
+    </w:p>
+    <w:p>
+      <w:pPr>
+        <w:spacing w:line="240" w:lineRule="auto"/>
+        <w:ind w:firstLine="720"/>
+        <w:contextualSpacing/>
+        <w:rPr>
+          <w:rFonts w:asciiTheme="majorHAnsi" w:hAnsiTheme="majorHAnsi" w:cstheme="majorHAnsi"/>
+        </w:rPr>
+      </w:pPr>
+      <w:r>
+        <w:rPr>
+          <w:rFonts w:asciiTheme="majorHAnsi" w:hAnsiTheme="majorHAnsi" w:cstheme="majorHAnsi"/>
+        </w:rPr>
+        <w:t>rm *.txt</w:t>
+      </w:r>
+    </w:p>
+    <w:p>
+      <w:pPr>
         <w:spacing w:line="240" w:lineRule="auto"/>
         <w:ind w:firstLine="720"/>
         <w:rPr>
@@ -1669,7 +2071,7 @@
           <w:rFonts w:asciiTheme="majorHAnsi" w:hAnsiTheme="majorHAnsi" w:cstheme="majorHAnsi"/>
         </w:rPr>
       </w:pPr>
-      <w:hyperlink r:id="rId20" w:history="1">
+      <w:hyperlink r:id="rId23" w:history="1">
         <w:r>
           <w:rPr>
             <w:rStyle w:val="Hyperlink"/>
@@ -1729,7 +2131,7 @@
           <w:rFonts w:asciiTheme="majorHAnsi" w:hAnsiTheme="majorHAnsi" w:cstheme="majorHAnsi"/>
         </w:rPr>
       </w:pPr>
-      <w:hyperlink r:id="rId21" w:history="1">
+      <w:hyperlink r:id="rId24" w:history="1">
         <w:r>
           <w:rPr>
             <w:rStyle w:val="Hyperlink"/>

</xml_diff>

<commit_message>
browser automation and web scraping
</commit_message>
<xml_diff>
--- a/doc.docx
+++ b/doc.docx
@@ -551,12 +551,14 @@
         </w:rPr>
         <w:t xml:space="preserve">in </w:t>
       </w:r>
+      <w:proofErr w:type="spellStart"/>
       <w:r>
         <w:rPr>
           <w:rFonts w:asciiTheme="majorHAnsi" w:hAnsiTheme="majorHAnsi" w:cstheme="majorHAnsi"/>
         </w:rPr>
         <w:t>replit.nix</w:t>
       </w:r>
+      <w:proofErr w:type="spellEnd"/>
       <w:r>
         <w:rPr>
           <w:rFonts w:asciiTheme="majorHAnsi" w:hAnsiTheme="majorHAnsi" w:cstheme="majorHAnsi"/>
@@ -817,6 +819,7 @@
         </w:rPr>
         <w:t xml:space="preserve">Install </w:t>
       </w:r>
+      <w:proofErr w:type="spellStart"/>
       <w:r>
         <w:rPr>
           <w:rFonts w:asciiTheme="majorHAnsi" w:hAnsiTheme="majorHAnsi" w:cstheme="majorHAnsi"/>
@@ -825,6 +828,7 @@
         </w:rPr>
         <w:t>ChromeDriver</w:t>
       </w:r>
+      <w:proofErr w:type="spellEnd"/>
       <w:r>
         <w:rPr>
           <w:rFonts w:asciiTheme="majorHAnsi" w:hAnsiTheme="majorHAnsi" w:cstheme="majorHAnsi"/>
@@ -1504,11 +1508,33 @@
           <w:rFonts w:asciiTheme="majorHAnsi" w:hAnsiTheme="majorHAnsi" w:cstheme="majorHAnsi"/>
         </w:rPr>
       </w:pPr>
-      <w:r>
-        <w:rPr>
-          <w:rFonts w:asciiTheme="majorHAnsi" w:hAnsiTheme="majorHAnsi" w:cstheme="majorHAnsi"/>
-        </w:rPr>
-        <w:t>driver.find_element(by="id", value="id_username")</w:t>
+      <w:proofErr w:type="spellStart"/>
+      <w:r>
+        <w:rPr>
+          <w:rFonts w:asciiTheme="majorHAnsi" w:hAnsiTheme="majorHAnsi" w:cstheme="majorHAnsi"/>
+        </w:rPr>
+        <w:t>driver.find_element</w:t>
+      </w:r>
+      <w:proofErr w:type="spellEnd"/>
+      <w:r>
+        <w:rPr>
+          <w:rFonts w:asciiTheme="majorHAnsi" w:hAnsiTheme="majorHAnsi" w:cstheme="majorHAnsi"/>
+        </w:rPr>
+        <w:t>(by="id", value="</w:t>
+      </w:r>
+      <w:proofErr w:type="spellStart"/>
+      <w:r>
+        <w:rPr>
+          <w:rFonts w:asciiTheme="majorHAnsi" w:hAnsiTheme="majorHAnsi" w:cstheme="majorHAnsi"/>
+        </w:rPr>
+        <w:t>id_username</w:t>
+      </w:r>
+      <w:proofErr w:type="spellEnd"/>
+      <w:r>
+        <w:rPr>
+          <w:rFonts w:asciiTheme="majorHAnsi" w:hAnsiTheme="majorHAnsi" w:cstheme="majorHAnsi"/>
+        </w:rPr>
+        <w:t>")</w:t>
       </w:r>
     </w:p>
     <w:p>
@@ -1554,15 +1580,7 @@
           <w:b/>
           <w:bCs/>
         </w:rPr>
-        <w:t>A</w:t>
-      </w:r>
-      <w:r>
-        <w:rPr>
-          <w:rFonts w:asciiTheme="majorHAnsi" w:hAnsiTheme="majorHAnsi" w:cstheme="majorHAnsi"/>
-          <w:b/>
-          <w:bCs/>
-        </w:rPr>
-        <w:t xml:space="preserve">utomate Login </w:t>
+        <w:t xml:space="preserve">Automate Login </w:t>
       </w:r>
       <w:r>
         <w:rPr>
@@ -1851,11 +1869,404 @@
     </w:p>
     <w:p>
       <w:pPr>
-        <w:spacing w:line="240" w:lineRule="auto"/>
-        <w:rPr>
-          <w:rFonts w:asciiTheme="majorHAnsi" w:hAnsiTheme="majorHAnsi" w:cstheme="majorHAnsi"/>
-        </w:rPr>
-      </w:pPr>
+        <w:pStyle w:val="ListParagraph"/>
+        <w:numPr>
+          <w:ilvl w:val="0"/>
+          <w:numId w:val="1"/>
+        </w:numPr>
+        <w:spacing w:line="240" w:lineRule="auto"/>
+        <w:rPr>
+          <w:rFonts w:asciiTheme="majorHAnsi" w:hAnsiTheme="majorHAnsi" w:cstheme="majorHAnsi"/>
+          <w:b/>
+          <w:bCs/>
+        </w:rPr>
+      </w:pPr>
+      <w:r>
+        <w:rPr>
+          <w:rFonts w:asciiTheme="majorHAnsi" w:hAnsiTheme="majorHAnsi" w:cstheme="majorHAnsi"/>
+          <w:b/>
+          <w:bCs/>
+        </w:rPr>
+        <w:t>Log in and Click on Online Retailer</w:t>
+      </w:r>
+    </w:p>
+    <w:p>
+      <w:pPr>
+        <w:spacing w:line="240" w:lineRule="auto"/>
+        <w:rPr>
+          <w:rFonts w:asciiTheme="majorHAnsi" w:hAnsiTheme="majorHAnsi" w:cstheme="majorHAnsi"/>
+        </w:rPr>
+      </w:pPr>
+      <w:r>
+        <w:rPr>
+          <w:rFonts w:asciiTheme="majorHAnsi" w:hAnsiTheme="majorHAnsi" w:cstheme="majorHAnsi"/>
+        </w:rPr>
+        <w:t>The process is go to w</w:t>
+      </w:r>
+      <w:r>
+        <w:rPr>
+          <w:rFonts w:asciiTheme="majorHAnsi" w:hAnsiTheme="majorHAnsi" w:cstheme="majorHAnsi"/>
+        </w:rPr>
+        <w:t>eb page</w:t>
+      </w:r>
+      <w:r>
+        <w:rPr>
+          <w:rFonts w:asciiTheme="majorHAnsi" w:hAnsiTheme="majorHAnsi" w:cstheme="majorHAnsi"/>
+        </w:rPr>
+        <w:t xml:space="preserve"> </w:t>
+      </w:r>
+      <w:r>
+        <w:rPr>
+          <w:rFonts w:asciiTheme="majorHAnsi" w:hAnsiTheme="majorHAnsi" w:cstheme="majorHAnsi"/>
+        </w:rPr>
+        <w:t>titan22.com</w:t>
+      </w:r>
+      <w:r>
+        <w:rPr>
+          <w:rFonts w:asciiTheme="majorHAnsi" w:hAnsiTheme="majorHAnsi" w:cstheme="majorHAnsi"/>
+        </w:rPr>
+        <w:t>, login, click in Sign In</w:t>
+      </w:r>
+    </w:p>
+    <w:p>
+      <w:pPr>
+        <w:spacing w:line="240" w:lineRule="auto"/>
+        <w:rPr>
+          <w:rFonts w:asciiTheme="majorHAnsi" w:hAnsiTheme="majorHAnsi" w:cstheme="majorHAnsi"/>
+        </w:rPr>
+      </w:pPr>
+      <w:r>
+        <w:rPr>
+          <w:rFonts w:asciiTheme="majorHAnsi" w:hAnsiTheme="majorHAnsi" w:cstheme="majorHAnsi"/>
+        </w:rPr>
+        <w:t>Then click in Contact Us</w:t>
+      </w:r>
+    </w:p>
+    <w:p>
+      <w:pPr>
+        <w:spacing w:line="240" w:lineRule="auto"/>
+        <w:contextualSpacing/>
+        <w:rPr>
+          <w:rFonts w:asciiTheme="majorHAnsi" w:hAnsiTheme="majorHAnsi" w:cstheme="majorHAnsi"/>
+        </w:rPr>
+      </w:pPr>
+      <w:r>
+        <w:rPr>
+          <w:rFonts w:asciiTheme="majorHAnsi" w:hAnsiTheme="majorHAnsi" w:cstheme="majorHAnsi"/>
+        </w:rPr>
+        <w:t>Using Online Editor Replit.com:</w:t>
+      </w:r>
+    </w:p>
+    <w:p>
+      <w:pPr>
+        <w:spacing w:line="240" w:lineRule="auto"/>
+        <w:contextualSpacing/>
+        <w:rPr>
+          <w:rFonts w:asciiTheme="majorHAnsi" w:hAnsiTheme="majorHAnsi" w:cstheme="majorHAnsi"/>
+        </w:rPr>
+      </w:pPr>
+      <w:hyperlink r:id="rId22" w:history="1">
+        <w:r>
+          <w:rPr>
+            <w:rStyle w:val="Hyperlink"/>
+            <w:rFonts w:asciiTheme="majorHAnsi" w:hAnsiTheme="majorHAnsi" w:cstheme="majorHAnsi"/>
+          </w:rPr>
+          <w:t>https://replit.com/@ArditS/Log-in-and-Click-on-Online-Retailer-done</w:t>
+        </w:r>
+      </w:hyperlink>
+      <w:r>
+        <w:rPr>
+          <w:rFonts w:asciiTheme="majorHAnsi" w:hAnsiTheme="majorHAnsi" w:cstheme="majorHAnsi"/>
+        </w:rPr>
+        <w:t xml:space="preserve"> </w:t>
+      </w:r>
+    </w:p>
+    <w:p>
+      <w:pPr>
+        <w:pStyle w:val="ListParagraph"/>
+        <w:numPr>
+          <w:ilvl w:val="0"/>
+          <w:numId w:val="1"/>
+        </w:numPr>
+        <w:spacing w:line="240" w:lineRule="auto"/>
+        <w:rPr>
+          <w:rFonts w:asciiTheme="majorHAnsi" w:hAnsiTheme="majorHAnsi" w:cstheme="majorHAnsi"/>
+          <w:b/>
+          <w:bCs/>
+        </w:rPr>
+      </w:pPr>
+      <w:r>
+        <w:rPr>
+          <w:rFonts w:asciiTheme="majorHAnsi" w:hAnsiTheme="majorHAnsi" w:cstheme="majorHAnsi"/>
+          <w:b/>
+          <w:bCs/>
+        </w:rPr>
+        <w:t>Download Stock Data for Any Company for Any Date</w:t>
+      </w:r>
+    </w:p>
+    <w:p>
+      <w:pPr>
+        <w:spacing w:line="240" w:lineRule="auto"/>
+        <w:rPr>
+          <w:rFonts w:asciiTheme="majorHAnsi" w:hAnsiTheme="majorHAnsi" w:cstheme="majorHAnsi"/>
+        </w:rPr>
+      </w:pPr>
+      <w:r>
+        <w:rPr>
+          <w:rFonts w:asciiTheme="majorHAnsi" w:hAnsiTheme="majorHAnsi" w:cstheme="majorHAnsi"/>
+        </w:rPr>
+        <w:t>Download historical stock data via Python</w:t>
+      </w:r>
+    </w:p>
+    <w:p>
+      <w:pPr>
+        <w:spacing w:line="240" w:lineRule="auto"/>
+        <w:rPr>
+          <w:rStyle w:val="Hyperlink"/>
+          <w:rFonts w:asciiTheme="majorHAnsi" w:hAnsiTheme="majorHAnsi" w:cstheme="majorHAnsi"/>
+        </w:rPr>
+      </w:pPr>
+      <w:r>
+        <w:rPr>
+          <w:rFonts w:asciiTheme="majorHAnsi" w:hAnsiTheme="majorHAnsi" w:cstheme="majorHAnsi"/>
+        </w:rPr>
+        <w:t>The process is</w:t>
+      </w:r>
+      <w:r>
+        <w:rPr>
+          <w:rFonts w:asciiTheme="majorHAnsi" w:hAnsiTheme="majorHAnsi" w:cstheme="majorHAnsi"/>
+        </w:rPr>
+        <w:t>,</w:t>
+      </w:r>
+      <w:r>
+        <w:rPr>
+          <w:rFonts w:asciiTheme="majorHAnsi" w:hAnsiTheme="majorHAnsi" w:cstheme="majorHAnsi"/>
+        </w:rPr>
+        <w:t xml:space="preserve"> enter inputs from console,</w:t>
+      </w:r>
+      <w:r>
+        <w:rPr>
+          <w:rFonts w:asciiTheme="majorHAnsi" w:hAnsiTheme="majorHAnsi" w:cstheme="majorHAnsi"/>
+        </w:rPr>
+        <w:t xml:space="preserve"> </w:t>
+      </w:r>
+      <w:r>
+        <w:rPr>
+          <w:rFonts w:asciiTheme="majorHAnsi" w:hAnsiTheme="majorHAnsi" w:cstheme="majorHAnsi"/>
+        </w:rPr>
+        <w:t xml:space="preserve">go to </w:t>
+      </w:r>
+      <w:hyperlink r:id="rId23" w:history="1">
+        <w:r>
+          <w:rPr>
+            <w:rStyle w:val="Hyperlink"/>
+            <w:rFonts w:asciiTheme="majorHAnsi" w:hAnsiTheme="majorHAnsi" w:cstheme="majorHAnsi"/>
+          </w:rPr>
+          <w:t>https://finance.yahoo.com/</w:t>
+        </w:r>
+      </w:hyperlink>
+    </w:p>
+    <w:p>
+      <w:pPr>
+        <w:spacing w:line="240" w:lineRule="auto"/>
+        <w:rPr>
+          <w:rFonts w:asciiTheme="majorHAnsi" w:hAnsiTheme="majorHAnsi" w:cstheme="majorHAnsi"/>
+        </w:rPr>
+      </w:pPr>
+      <w:r>
+        <w:rPr>
+          <w:rFonts w:asciiTheme="majorHAnsi" w:hAnsiTheme="majorHAnsi" w:cstheme="majorHAnsi"/>
+        </w:rPr>
+        <w:t>Enter AAPL, click Search, click Historical Data</w:t>
+      </w:r>
+    </w:p>
+    <w:p>
+      <w:pPr>
+        <w:spacing w:line="240" w:lineRule="auto"/>
+        <w:rPr>
+          <w:rFonts w:asciiTheme="majorHAnsi" w:hAnsiTheme="majorHAnsi" w:cstheme="majorHAnsi"/>
+        </w:rPr>
+      </w:pPr>
+      <w:r>
+        <w:rPr>
+          <w:rFonts w:asciiTheme="majorHAnsi" w:hAnsiTheme="majorHAnsi" w:cstheme="majorHAnsi"/>
+        </w:rPr>
+        <w:t>Click Time Period, click Apply, click Download and get CSV file.</w:t>
+      </w:r>
+    </w:p>
+    <w:p>
+      <w:pPr>
+        <w:spacing w:line="240" w:lineRule="auto"/>
+        <w:rPr>
+          <w:rFonts w:asciiTheme="majorHAnsi" w:hAnsiTheme="majorHAnsi" w:cstheme="majorHAnsi"/>
+        </w:rPr>
+      </w:pPr>
+      <w:r>
+        <w:rPr>
+          <w:rFonts w:asciiTheme="majorHAnsi" w:hAnsiTheme="majorHAnsi" w:cstheme="majorHAnsi"/>
+          <w:noProof/>
+        </w:rPr>
+        <w:lastRenderedPageBreak/>
+        <w:drawing>
+          <wp:inline distT="0" distB="0" distL="0" distR="0" wp14:anchorId="5F5E2047" wp14:editId="39093C5A">
+            <wp:extent cx="3753299" cy="3017476"/>
+            <wp:effectExtent l="0" t="0" r="0" b="0"/>
+            <wp:docPr id="12" name="Picture 12" descr="A screenshot of a computer&#10;&#10;Description automatically generated with medium confidence"/>
+            <wp:cNvGraphicFramePr>
+              <a:graphicFrameLocks xmlns:a="http://schemas.openxmlformats.org/drawingml/2006/main" noChangeAspect="1"/>
+            </wp:cNvGraphicFramePr>
+            <a:graphic xmlns:a="http://schemas.openxmlformats.org/drawingml/2006/main">
+              <a:graphicData uri="http://schemas.openxmlformats.org/drawingml/2006/picture">
+                <pic:pic xmlns:pic="http://schemas.openxmlformats.org/drawingml/2006/picture">
+                  <pic:nvPicPr>
+                    <pic:cNvPr id="12" name="Picture 12" descr="A screenshot of a computer&#10;&#10;Description automatically generated with medium confidence"/>
+                    <pic:cNvPicPr/>
+                  </pic:nvPicPr>
+                  <pic:blipFill>
+                    <a:blip r:embed="rId24"/>
+                    <a:stretch>
+                      <a:fillRect/>
+                    </a:stretch>
+                  </pic:blipFill>
+                  <pic:spPr>
+                    <a:xfrm>
+                      <a:off x="0" y="0"/>
+                      <a:ext cx="3761504" cy="3024072"/>
+                    </a:xfrm>
+                    <a:prstGeom prst="rect">
+                      <a:avLst/>
+                    </a:prstGeom>
+                  </pic:spPr>
+                </pic:pic>
+              </a:graphicData>
+            </a:graphic>
+          </wp:inline>
+        </w:drawing>
+      </w:r>
+    </w:p>
+    <w:p>
+      <w:pPr>
+        <w:spacing w:line="240" w:lineRule="auto"/>
+        <w:rPr>
+          <w:rFonts w:asciiTheme="majorHAnsi" w:hAnsiTheme="majorHAnsi" w:cstheme="majorHAnsi"/>
+        </w:rPr>
+      </w:pPr>
+      <w:r>
+        <w:rPr>
+          <w:rFonts w:asciiTheme="majorHAnsi" w:hAnsiTheme="majorHAnsi" w:cstheme="majorHAnsi"/>
+          <w:noProof/>
+        </w:rPr>
+        <w:drawing>
+          <wp:inline distT="0" distB="0" distL="0" distR="0" wp14:anchorId="376D7D89" wp14:editId="280E3B1B">
+            <wp:extent cx="5943600" cy="1783715"/>
+            <wp:effectExtent l="0" t="0" r="0" b="6985"/>
+            <wp:docPr id="6" name="Picture 6" descr="A screenshot of a computer&#10;&#10;Description automatically generated"/>
+            <wp:cNvGraphicFramePr>
+              <a:graphicFrameLocks xmlns:a="http://schemas.openxmlformats.org/drawingml/2006/main" noChangeAspect="1"/>
+            </wp:cNvGraphicFramePr>
+            <a:graphic xmlns:a="http://schemas.openxmlformats.org/drawingml/2006/main">
+              <a:graphicData uri="http://schemas.openxmlformats.org/drawingml/2006/picture">
+                <pic:pic xmlns:pic="http://schemas.openxmlformats.org/drawingml/2006/picture">
+                  <pic:nvPicPr>
+                    <pic:cNvPr id="6" name="Picture 6" descr="A screenshot of a computer&#10;&#10;Description automatically generated"/>
+                    <pic:cNvPicPr/>
+                  </pic:nvPicPr>
+                  <pic:blipFill>
+                    <a:blip r:embed="rId25"/>
+                    <a:stretch>
+                      <a:fillRect/>
+                    </a:stretch>
+                  </pic:blipFill>
+                  <pic:spPr>
+                    <a:xfrm>
+                      <a:off x="0" y="0"/>
+                      <a:ext cx="5943600" cy="1783715"/>
+                    </a:xfrm>
+                    <a:prstGeom prst="rect">
+                      <a:avLst/>
+                    </a:prstGeom>
+                  </pic:spPr>
+                </pic:pic>
+              </a:graphicData>
+            </a:graphic>
+          </wp:inline>
+        </w:drawing>
+      </w:r>
+    </w:p>
+    <w:p>
+      <w:pPr>
+        <w:spacing w:line="240" w:lineRule="auto"/>
+        <w:contextualSpacing/>
+        <w:rPr>
+          <w:rFonts w:asciiTheme="majorHAnsi" w:hAnsiTheme="majorHAnsi" w:cstheme="majorHAnsi"/>
+        </w:rPr>
+      </w:pPr>
+      <w:r>
+        <w:rPr>
+          <w:rFonts w:asciiTheme="majorHAnsi" w:hAnsiTheme="majorHAnsi" w:cstheme="majorHAnsi"/>
+        </w:rPr>
+        <w:t>Using Online Editor Replit.com:</w:t>
+      </w:r>
+    </w:p>
+    <w:p>
+      <w:pPr>
+        <w:spacing w:line="240" w:lineRule="auto"/>
+        <w:rPr>
+          <w:rFonts w:asciiTheme="majorHAnsi" w:hAnsiTheme="majorHAnsi" w:cstheme="majorHAnsi"/>
+        </w:rPr>
+      </w:pPr>
+      <w:hyperlink r:id="rId26" w:history="1">
+        <w:r>
+          <w:rPr>
+            <w:rStyle w:val="Hyperlink"/>
+            <w:rFonts w:asciiTheme="majorHAnsi" w:hAnsiTheme="majorHAnsi" w:cstheme="majorHAnsi"/>
+          </w:rPr>
+          <w:t>https://replit.com/@ArditS/Download-Stock-Data-done#data.csv</w:t>
+        </w:r>
+      </w:hyperlink>
+      <w:r>
+        <w:rPr>
+          <w:rFonts w:asciiTheme="majorHAnsi" w:hAnsiTheme="majorHAnsi" w:cstheme="majorHAnsi"/>
+        </w:rPr>
+        <w:t xml:space="preserve"> </w:t>
+      </w:r>
+    </w:p>
+    <w:p>
+      <w:pPr>
+        <w:pStyle w:val="ListParagraph"/>
+        <w:numPr>
+          <w:ilvl w:val="0"/>
+          <w:numId w:val="2"/>
+        </w:numPr>
+        <w:spacing w:line="240" w:lineRule="auto"/>
+        <w:rPr>
+          <w:rFonts w:asciiTheme="majorHAnsi" w:hAnsiTheme="majorHAnsi" w:cstheme="majorHAnsi"/>
+        </w:rPr>
+      </w:pPr>
+      <w:r>
+        <w:rPr>
+          <w:rFonts w:asciiTheme="majorHAnsi" w:hAnsiTheme="majorHAnsi" w:cstheme="majorHAnsi"/>
+        </w:rPr>
+        <w:t>Requests Documentation</w:t>
+      </w:r>
+    </w:p>
+    <w:p>
+      <w:pPr>
+        <w:spacing w:line="240" w:lineRule="auto"/>
+        <w:contextualSpacing/>
+        <w:rPr>
+          <w:rFonts w:asciiTheme="majorHAnsi" w:hAnsiTheme="majorHAnsi" w:cstheme="majorHAnsi"/>
+        </w:rPr>
+      </w:pPr>
+      <w:hyperlink r:id="rId27" w:history="1">
+        <w:r>
+          <w:rPr>
+            <w:rStyle w:val="Hyperlink"/>
+            <w:rFonts w:asciiTheme="majorHAnsi" w:hAnsiTheme="majorHAnsi" w:cstheme="majorHAnsi"/>
+          </w:rPr>
+          <w:t>https://docs.python-requests.org/en/latest/</w:t>
+        </w:r>
+      </w:hyperlink>
     </w:p>
     <w:p>
       <w:pPr>
@@ -1865,25 +2276,171 @@
           <w:numId w:val="15"/>
         </w:numPr>
         <w:spacing w:line="240" w:lineRule="auto"/>
-        <w:outlineLvl w:val="0"/>
         <w:rPr>
           <w:rFonts w:asciiTheme="majorHAnsi" w:hAnsiTheme="majorHAnsi" w:cstheme="majorHAnsi"/>
           <w:b/>
           <w:bCs/>
-          <w:u w:val="single"/>
-        </w:rPr>
-      </w:pPr>
-      <w:bookmarkStart w:id="1" w:name="_Toc137147752"/>
+        </w:rPr>
+      </w:pPr>
       <w:r>
         <w:rPr>
           <w:rFonts w:asciiTheme="majorHAnsi" w:hAnsiTheme="majorHAnsi" w:cstheme="majorHAnsi"/>
           <w:b/>
           <w:bCs/>
-          <w:u w:val="single"/>
-        </w:rPr>
-        <w:t>References</w:t>
-      </w:r>
-      <w:bookmarkEnd w:id="1"/>
+        </w:rPr>
+        <w:t>Scrape Real-Time Currency Rate with Beautiful Soup</w:t>
+      </w:r>
+    </w:p>
+    <w:p>
+      <w:pPr>
+        <w:spacing w:line="240" w:lineRule="auto"/>
+        <w:rPr>
+          <w:rFonts w:asciiTheme="majorHAnsi" w:hAnsiTheme="majorHAnsi" w:cstheme="majorHAnsi"/>
+        </w:rPr>
+      </w:pPr>
+      <w:r>
+        <w:rPr>
+          <w:rFonts w:asciiTheme="majorHAnsi" w:hAnsiTheme="majorHAnsi" w:cstheme="majorHAnsi"/>
+        </w:rPr>
+        <w:t>Scrape the real-time currency rates between any two currencies from x-rates.com</w:t>
+      </w:r>
+      <w:r>
+        <w:rPr>
+          <w:rFonts w:asciiTheme="majorHAnsi" w:hAnsiTheme="majorHAnsi" w:cstheme="majorHAnsi"/>
+        </w:rPr>
+        <w:t>.</w:t>
+      </w:r>
+    </w:p>
+    <w:p>
+      <w:pPr>
+        <w:spacing w:line="240" w:lineRule="auto"/>
+        <w:rPr>
+          <w:rFonts w:asciiTheme="majorHAnsi" w:hAnsiTheme="majorHAnsi" w:cstheme="majorHAnsi"/>
+        </w:rPr>
+      </w:pPr>
+      <w:hyperlink r:id="rId28" w:history="1">
+        <w:r>
+          <w:rPr>
+            <w:rStyle w:val="Hyperlink"/>
+            <w:rFonts w:asciiTheme="majorHAnsi" w:hAnsiTheme="majorHAnsi" w:cstheme="majorHAnsi"/>
+          </w:rPr>
+          <w:t>https://www.x-rates.com/calculator/?from=EUR&amp;to=USD&amp;amount=1</w:t>
+        </w:r>
+      </w:hyperlink>
+      <w:r>
+        <w:rPr>
+          <w:rFonts w:asciiTheme="majorHAnsi" w:hAnsiTheme="majorHAnsi" w:cstheme="majorHAnsi"/>
+        </w:rPr>
+        <w:t xml:space="preserve"> </w:t>
+      </w:r>
+    </w:p>
+    <w:p>
+      <w:pPr>
+        <w:spacing w:line="240" w:lineRule="auto"/>
+        <w:rPr>
+          <w:rFonts w:asciiTheme="majorHAnsi" w:hAnsiTheme="majorHAnsi" w:cstheme="majorHAnsi"/>
+        </w:rPr>
+      </w:pPr>
+      <w:r>
+        <w:rPr>
+          <w:rFonts w:asciiTheme="majorHAnsi" w:hAnsiTheme="majorHAnsi" w:cstheme="majorHAnsi"/>
+        </w:rPr>
+        <w:lastRenderedPageBreak/>
+        <w:drawing>
+          <wp:inline distT="0" distB="0" distL="0" distR="0" wp14:anchorId="1D32CA92" wp14:editId="2D464314">
+            <wp:extent cx="2772508" cy="1650472"/>
+            <wp:effectExtent l="0" t="0" r="8890" b="6985"/>
+            <wp:docPr id="1485528070" name="Picture 1" descr="A screenshot of a calculator&#10;&#10;Description automatically generated with medium confidence"/>
+            <wp:cNvGraphicFramePr>
+              <a:graphicFrameLocks xmlns:a="http://schemas.openxmlformats.org/drawingml/2006/main" noChangeAspect="1"/>
+            </wp:cNvGraphicFramePr>
+            <a:graphic xmlns:a="http://schemas.openxmlformats.org/drawingml/2006/main">
+              <a:graphicData uri="http://schemas.openxmlformats.org/drawingml/2006/picture">
+                <pic:pic xmlns:pic="http://schemas.openxmlformats.org/drawingml/2006/picture">
+                  <pic:nvPicPr>
+                    <pic:cNvPr id="1485528070" name="Picture 1" descr="A screenshot of a calculator&#10;&#10;Description automatically generated with medium confidence"/>
+                    <pic:cNvPicPr/>
+                  </pic:nvPicPr>
+                  <pic:blipFill>
+                    <a:blip r:embed="rId29"/>
+                    <a:stretch>
+                      <a:fillRect/>
+                    </a:stretch>
+                  </pic:blipFill>
+                  <pic:spPr>
+                    <a:xfrm>
+                      <a:off x="0" y="0"/>
+                      <a:ext cx="2778547" cy="1654067"/>
+                    </a:xfrm>
+                    <a:prstGeom prst="rect">
+                      <a:avLst/>
+                    </a:prstGeom>
+                  </pic:spPr>
+                </pic:pic>
+              </a:graphicData>
+            </a:graphic>
+          </wp:inline>
+        </w:drawing>
+      </w:r>
+    </w:p>
+    <w:p>
+      <w:pPr>
+        <w:pStyle w:val="ListParagraph"/>
+        <w:numPr>
+          <w:ilvl w:val="0"/>
+          <w:numId w:val="2"/>
+        </w:numPr>
+        <w:spacing w:line="240" w:lineRule="auto"/>
+        <w:rPr>
+          <w:rFonts w:asciiTheme="majorHAnsi" w:hAnsiTheme="majorHAnsi" w:cstheme="majorHAnsi"/>
+        </w:rPr>
+      </w:pPr>
+      <w:r>
+        <w:rPr>
+          <w:rFonts w:asciiTheme="majorHAnsi" w:hAnsiTheme="majorHAnsi" w:cstheme="majorHAnsi"/>
+        </w:rPr>
+        <w:t>Install librar</w:t>
+      </w:r>
+      <w:r>
+        <w:rPr>
+          <w:rFonts w:asciiTheme="majorHAnsi" w:hAnsiTheme="majorHAnsi" w:cstheme="majorHAnsi"/>
+        </w:rPr>
+        <w:t>ies</w:t>
+      </w:r>
+      <w:r>
+        <w:rPr>
+          <w:rFonts w:asciiTheme="majorHAnsi" w:hAnsiTheme="majorHAnsi" w:cstheme="majorHAnsi"/>
+        </w:rPr>
+        <w:t>:</w:t>
+      </w:r>
+    </w:p>
+    <w:p>
+      <w:pPr>
+        <w:spacing w:line="240" w:lineRule="auto"/>
+        <w:rPr>
+          <w:rFonts w:asciiTheme="majorHAnsi" w:hAnsiTheme="majorHAnsi" w:cstheme="majorHAnsi"/>
+        </w:rPr>
+      </w:pPr>
+      <w:r>
+        <w:rPr>
+          <w:rFonts w:asciiTheme="majorHAnsi" w:hAnsiTheme="majorHAnsi" w:cstheme="majorHAnsi"/>
+        </w:rPr>
+        <w:t>Beautiful Soup: pip install beautifulsoap4</w:t>
+      </w:r>
+    </w:p>
+    <w:p>
+      <w:pPr>
+        <w:spacing w:line="240" w:lineRule="auto"/>
+        <w:rPr>
+          <w:rFonts w:asciiTheme="majorHAnsi" w:hAnsiTheme="majorHAnsi" w:cstheme="majorHAnsi"/>
+        </w:rPr>
+      </w:pPr>
+      <w:r>
+        <w:rPr>
+          <w:rFonts w:asciiTheme="majorHAnsi" w:hAnsiTheme="majorHAnsi" w:cstheme="majorHAnsi"/>
+        </w:rPr>
+        <w:t>Request: pip install requests</w:t>
+      </w:r>
     </w:p>
     <w:p>
       <w:pPr>
@@ -1893,6 +2450,34 @@
           <w:numId w:val="15"/>
         </w:numPr>
         <w:spacing w:line="240" w:lineRule="auto"/>
+        <w:outlineLvl w:val="0"/>
+        <w:rPr>
+          <w:rFonts w:asciiTheme="majorHAnsi" w:hAnsiTheme="majorHAnsi" w:cstheme="majorHAnsi"/>
+          <w:b/>
+          <w:bCs/>
+          <w:u w:val="single"/>
+        </w:rPr>
+      </w:pPr>
+      <w:bookmarkStart w:id="1" w:name="_Toc137147752"/>
+      <w:r>
+        <w:rPr>
+          <w:rFonts w:asciiTheme="majorHAnsi" w:hAnsiTheme="majorHAnsi" w:cstheme="majorHAnsi"/>
+          <w:b/>
+          <w:bCs/>
+          <w:u w:val="single"/>
+        </w:rPr>
+        <w:t>References</w:t>
+      </w:r>
+      <w:bookmarkEnd w:id="1"/>
+    </w:p>
+    <w:p>
+      <w:pPr>
+        <w:pStyle w:val="ListParagraph"/>
+        <w:numPr>
+          <w:ilvl w:val="0"/>
+          <w:numId w:val="15"/>
+        </w:numPr>
+        <w:spacing w:line="240" w:lineRule="auto"/>
         <w:rPr>
           <w:rFonts w:asciiTheme="majorHAnsi" w:hAnsiTheme="majorHAnsi" w:cstheme="majorHAnsi"/>
           <w:b/>
@@ -1939,10 +2524,11 @@
       <w:pPr>
         <w:spacing w:line="240" w:lineRule="auto"/>
         <w:rPr>
-          <w:rFonts w:asciiTheme="majorHAnsi" w:hAnsiTheme="majorHAnsi" w:cstheme="majorHAnsi"/>
-        </w:rPr>
-      </w:pPr>
-      <w:hyperlink r:id="rId22" w:history="1">
+          <w:rStyle w:val="Hyperlink"/>
+          <w:rFonts w:asciiTheme="majorHAnsi" w:hAnsiTheme="majorHAnsi" w:cstheme="majorHAnsi"/>
+        </w:rPr>
+      </w:pPr>
+      <w:hyperlink r:id="rId30" w:history="1">
         <w:r>
           <w:rPr>
             <w:rStyle w:val="Hyperlink"/>
@@ -1957,6 +2543,123 @@
         <w:pStyle w:val="ListParagraph"/>
         <w:numPr>
           <w:ilvl w:val="0"/>
+          <w:numId w:val="15"/>
+        </w:numPr>
+        <w:spacing w:line="240" w:lineRule="auto"/>
+        <w:rPr>
+          <w:rFonts w:asciiTheme="majorHAnsi" w:hAnsiTheme="majorHAnsi" w:cstheme="majorHAnsi"/>
+          <w:b/>
+          <w:bCs/>
+        </w:rPr>
+      </w:pPr>
+      <w:r>
+        <w:rPr>
+          <w:rFonts w:asciiTheme="majorHAnsi" w:hAnsiTheme="majorHAnsi" w:cstheme="majorHAnsi"/>
+          <w:b/>
+          <w:bCs/>
+        </w:rPr>
+        <w:t>Python Librar</w:t>
+      </w:r>
+      <w:r>
+        <w:rPr>
+          <w:rFonts w:asciiTheme="majorHAnsi" w:hAnsiTheme="majorHAnsi" w:cstheme="majorHAnsi"/>
+          <w:b/>
+          <w:bCs/>
+        </w:rPr>
+        <w:t>ies</w:t>
+      </w:r>
+    </w:p>
+    <w:p>
+      <w:pPr>
+        <w:spacing w:line="240" w:lineRule="auto"/>
+        <w:rPr>
+          <w:rFonts w:asciiTheme="majorHAnsi" w:hAnsiTheme="majorHAnsi" w:cstheme="majorHAnsi"/>
+        </w:rPr>
+      </w:pPr>
+      <w:r>
+        <w:rPr>
+          <w:rFonts w:asciiTheme="majorHAnsi" w:hAnsiTheme="majorHAnsi" w:cstheme="majorHAnsi"/>
+          <w:b/>
+          <w:bCs/>
+        </w:rPr>
+        <w:t>Beautiful Soup</w:t>
+      </w:r>
+      <w:r>
+        <w:rPr>
+          <w:rFonts w:asciiTheme="majorHAnsi" w:hAnsiTheme="majorHAnsi" w:cstheme="majorHAnsi"/>
+        </w:rPr>
+        <w:t xml:space="preserve">: only for </w:t>
+      </w:r>
+      <w:r>
+        <w:rPr>
+          <w:rFonts w:asciiTheme="majorHAnsi" w:hAnsiTheme="majorHAnsi" w:cstheme="majorHAnsi"/>
+          <w:b/>
+          <w:bCs/>
+        </w:rPr>
+        <w:t>web scrapping</w:t>
+      </w:r>
+      <w:r>
+        <w:rPr>
+          <w:rFonts w:asciiTheme="majorHAnsi" w:hAnsiTheme="majorHAnsi" w:cstheme="majorHAnsi"/>
+        </w:rPr>
+        <w:t xml:space="preserve"> </w:t>
+      </w:r>
+    </w:p>
+    <w:p>
+      <w:pPr>
+        <w:spacing w:line="240" w:lineRule="auto"/>
+        <w:rPr>
+          <w:rFonts w:asciiTheme="majorHAnsi" w:hAnsiTheme="majorHAnsi" w:cstheme="majorHAnsi"/>
+        </w:rPr>
+      </w:pPr>
+      <w:r>
+        <w:rPr>
+          <w:rFonts w:asciiTheme="majorHAnsi" w:hAnsiTheme="majorHAnsi" w:cstheme="majorHAnsi"/>
+          <w:b/>
+          <w:bCs/>
+        </w:rPr>
+        <w:t>Selenium</w:t>
+      </w:r>
+      <w:r>
+        <w:rPr>
+          <w:rFonts w:asciiTheme="majorHAnsi" w:hAnsiTheme="majorHAnsi" w:cstheme="majorHAnsi"/>
+        </w:rPr>
+        <w:t xml:space="preserve"> is more target automation, automate actions on a browser (text boxes, clicking on a button, logging in and out), hybrid between </w:t>
+      </w:r>
+      <w:r>
+        <w:rPr>
+          <w:rFonts w:asciiTheme="majorHAnsi" w:hAnsiTheme="majorHAnsi" w:cstheme="majorHAnsi"/>
+          <w:b/>
+          <w:bCs/>
+        </w:rPr>
+        <w:t>browser automation</w:t>
+      </w:r>
+      <w:r>
+        <w:rPr>
+          <w:rFonts w:asciiTheme="majorHAnsi" w:hAnsiTheme="majorHAnsi" w:cstheme="majorHAnsi"/>
+        </w:rPr>
+        <w:t xml:space="preserve"> and </w:t>
+      </w:r>
+      <w:r>
+        <w:rPr>
+          <w:rFonts w:asciiTheme="majorHAnsi" w:hAnsiTheme="majorHAnsi" w:cstheme="majorHAnsi"/>
+          <w:b/>
+          <w:bCs/>
+        </w:rPr>
+        <w:t>web scraping</w:t>
+      </w:r>
+      <w:r>
+        <w:rPr>
+          <w:rFonts w:asciiTheme="majorHAnsi" w:hAnsiTheme="majorHAnsi" w:cstheme="majorHAnsi"/>
+        </w:rPr>
+        <w:t>.</w:t>
+      </w:r>
+    </w:p>
+    <w:p>
+      <w:pPr>
+        <w:pStyle w:val="ListParagraph"/>
+        <w:numPr>
+          <w:ilvl w:val="0"/>
           <w:numId w:val="1"/>
         </w:numPr>
         <w:spacing w:line="240" w:lineRule="auto"/>
@@ -1966,13 +2669,23 @@
           <w:bCs/>
         </w:rPr>
       </w:pPr>
+      <w:proofErr w:type="spellStart"/>
       <w:r>
         <w:rPr>
           <w:rFonts w:asciiTheme="majorHAnsi" w:hAnsiTheme="majorHAnsi" w:cstheme="majorHAnsi"/>
           <w:b/>
           <w:bCs/>
         </w:rPr>
-        <w:t>Replit Tips</w:t>
+        <w:t>Replit</w:t>
+      </w:r>
+      <w:proofErr w:type="spellEnd"/>
+      <w:r>
+        <w:rPr>
+          <w:rFonts w:asciiTheme="majorHAnsi" w:hAnsiTheme="majorHAnsi" w:cstheme="majorHAnsi"/>
+          <w:b/>
+          <w:bCs/>
+        </w:rPr>
+        <w:t xml:space="preserve"> Tips</w:t>
       </w:r>
     </w:p>
     <w:p>
@@ -2016,7 +2729,21 @@
         <w:rPr>
           <w:rFonts w:asciiTheme="majorHAnsi" w:hAnsiTheme="majorHAnsi" w:cstheme="majorHAnsi"/>
         </w:rPr>
-        <w:t>elete all text files from your Repl directory, go to the Shell tab and run:</w:t>
+        <w:t xml:space="preserve">elete all text files from your </w:t>
+      </w:r>
+      <w:proofErr w:type="spellStart"/>
+      <w:r>
+        <w:rPr>
+          <w:rFonts w:asciiTheme="majorHAnsi" w:hAnsiTheme="majorHAnsi" w:cstheme="majorHAnsi"/>
+        </w:rPr>
+        <w:t>Repl</w:t>
+      </w:r>
+      <w:proofErr w:type="spellEnd"/>
+      <w:r>
+        <w:rPr>
+          <w:rFonts w:asciiTheme="majorHAnsi" w:hAnsiTheme="majorHAnsi" w:cstheme="majorHAnsi"/>
+        </w:rPr>
+        <w:t xml:space="preserve"> directory, go to the Shell tab and run:</w:t>
       </w:r>
     </w:p>
     <w:p>
@@ -2034,15 +2761,6 @@
         </w:rPr>
         <w:t>rm *.txt</w:t>
       </w:r>
-    </w:p>
-    <w:p>
-      <w:pPr>
-        <w:spacing w:line="240" w:lineRule="auto"/>
-        <w:ind w:firstLine="720"/>
-        <w:rPr>
-          <w:rFonts w:asciiTheme="majorHAnsi" w:hAnsiTheme="majorHAnsi" w:cstheme="majorHAnsi"/>
-        </w:rPr>
-      </w:pPr>
     </w:p>
     <w:p>
       <w:pPr>
@@ -2071,7 +2789,7 @@
           <w:rFonts w:asciiTheme="majorHAnsi" w:hAnsiTheme="majorHAnsi" w:cstheme="majorHAnsi"/>
         </w:rPr>
       </w:pPr>
-      <w:hyperlink r:id="rId23" w:history="1">
+      <w:hyperlink r:id="rId31" w:history="1">
         <w:r>
           <w:rPr>
             <w:rStyle w:val="Hyperlink"/>
@@ -2089,24 +2807,6 @@
     </w:p>
     <w:p>
       <w:pPr>
-        <w:spacing w:line="240" w:lineRule="auto"/>
-        <w:contextualSpacing/>
-        <w:rPr>
-          <w:rFonts w:asciiTheme="majorHAnsi" w:hAnsiTheme="majorHAnsi" w:cstheme="majorHAnsi"/>
-        </w:rPr>
-      </w:pPr>
-    </w:p>
-    <w:p>
-      <w:pPr>
-        <w:spacing w:line="240" w:lineRule="auto"/>
-        <w:contextualSpacing/>
-        <w:rPr>
-          <w:rFonts w:asciiTheme="majorHAnsi" w:hAnsiTheme="majorHAnsi" w:cstheme="majorHAnsi"/>
-        </w:rPr>
-      </w:pPr>
-    </w:p>
-    <w:p>
-      <w:pPr>
         <w:pStyle w:val="ListParagraph"/>
         <w:numPr>
           <w:ilvl w:val="0"/>
@@ -2121,17 +2821,39 @@
         <w:rPr>
           <w:rFonts w:asciiTheme="majorHAnsi" w:hAnsiTheme="majorHAnsi" w:cstheme="majorHAnsi"/>
         </w:rPr>
-        <w:t>Build a Python Facial Recognition App with Tensorflow and Kivy</w:t>
-      </w:r>
-    </w:p>
-    <w:p>
-      <w:pPr>
-        <w:spacing w:line="240" w:lineRule="auto"/>
-        <w:rPr>
-          <w:rFonts w:asciiTheme="majorHAnsi" w:hAnsiTheme="majorHAnsi" w:cstheme="majorHAnsi"/>
-        </w:rPr>
-      </w:pPr>
-      <w:hyperlink r:id="rId24" w:history="1">
+        <w:t xml:space="preserve">Build a Python Facial Recognition App with </w:t>
+      </w:r>
+      <w:proofErr w:type="spellStart"/>
+      <w:r>
+        <w:rPr>
+          <w:rFonts w:asciiTheme="majorHAnsi" w:hAnsiTheme="majorHAnsi" w:cstheme="majorHAnsi"/>
+        </w:rPr>
+        <w:t>Tensorflow</w:t>
+      </w:r>
+      <w:proofErr w:type="spellEnd"/>
+      <w:r>
+        <w:rPr>
+          <w:rFonts w:asciiTheme="majorHAnsi" w:hAnsiTheme="majorHAnsi" w:cstheme="majorHAnsi"/>
+        </w:rPr>
+        <w:t xml:space="preserve"> and </w:t>
+      </w:r>
+      <w:proofErr w:type="spellStart"/>
+      <w:r>
+        <w:rPr>
+          <w:rFonts w:asciiTheme="majorHAnsi" w:hAnsiTheme="majorHAnsi" w:cstheme="majorHAnsi"/>
+        </w:rPr>
+        <w:t>Kivy</w:t>
+      </w:r>
+      <w:proofErr w:type="spellEnd"/>
+    </w:p>
+    <w:p>
+      <w:pPr>
+        <w:spacing w:line="240" w:lineRule="auto"/>
+        <w:rPr>
+          <w:rFonts w:asciiTheme="majorHAnsi" w:hAnsiTheme="majorHAnsi" w:cstheme="majorHAnsi"/>
+        </w:rPr>
+      </w:pPr>
+      <w:hyperlink r:id="rId32" w:history="1">
         <w:r>
           <w:rPr>
             <w:rStyle w:val="Hyperlink"/>
@@ -2155,14 +2877,6 @@
         </w:rPr>
         <w:t xml:space="preserve"> </w:t>
       </w:r>
-    </w:p>
-    <w:p>
-      <w:pPr>
-        <w:spacing w:line="240" w:lineRule="auto"/>
-        <w:rPr>
-          <w:rFonts w:asciiTheme="majorHAnsi" w:hAnsiTheme="majorHAnsi" w:cstheme="majorHAnsi"/>
-        </w:rPr>
-      </w:pPr>
     </w:p>
     <w:p>
       <w:pPr>

</xml_diff>